<commit_message>
A2 complete, A3 start
</commit_message>
<xml_diff>
--- a/A2/HAR files/Proxy/Q4.docx
+++ b/A2/HAR files/Proxy/Q4.docx
@@ -291,6 +291,25 @@
         <w:t xml:space="preserve">Provind object sizes in the parent object itself so that we can queue objects efficiently among different connections (i.e.: for two queues, [1mb,1mb], [1kb, 1kb] is worse than [1mb, 1kb], [1mb, 1kb]. but we cannot optimize this in present case.</w:t>
         <w:br w:type="textWrapping"/>
         <w:t xml:space="preserve">Not using chunked encoding can also help, as we can atleast know the size once we receive header (a lot of servers didnt send a content length and relied on chunked encoding)</w:t>
+      </w:r>
+    </w:p>
+    <w:p>
+      <w:pPr>
+        <w:numPr>
+          <w:ilvl w:val="0"/>
+          <w:numId w:val="1"/>
+        </w:numPr>
+        <w:ind w:left="720" w:hanging="360"/>
+        <w:contextualSpacing w:val="1"/>
+        <w:rPr>
+          <w:u w:val="none"/>
+        </w:rPr>
+      </w:pPr>
+      <w:r>
+        <w:rPr>
+          <w:rtl w:val="0"/>
+        </w:rPr>
+        <w:t xml:space="preserve">Automatically send responses for dependencies of an object in the response of the object itself. However, it can result in inefficient use of cache by browsers.</w:t>
       </w:r>
     </w:p>
     <w:p>

</xml_diff>